<commit_message>
Started phase 1 target user groups/ personas
</commit_message>
<xml_diff>
--- a/Docs/Phase 1.docx
+++ b/Docs/Phase 1.docx
@@ -4,178 +4,326 @@
   <w:body>
     <w:p>
       <w:pPr>
+        <w:pStyle w:val="Heading1"/>
+      </w:pPr>
+      <w:r>
+        <w:t>CSCI-1210 Semester Project</w:t>
+      </w:r>
+      <w:r>
+        <w:t xml:space="preserve"> – Phase 1</w:t>
+      </w:r>
+    </w:p>
+    <w:p>
+      <w:pPr>
+        <w:pStyle w:val="Heading3"/>
+      </w:pPr>
+      <w:r>
+        <w:t>Group 4 “</w:t>
+      </w:r>
+      <w:r>
+        <w:t>Wizards of HTML</w:t>
+      </w:r>
+      <w:r>
+        <w:t>”</w:t>
+      </w:r>
+    </w:p>
+    <w:p>
+      <w:pPr>
+        <w:spacing w:after="0"/>
+        <w:rPr>
+          <w:rFonts w:ascii="Times New Roman" w:hAnsi="Times New Roman" w:cs="Times New Roman"/>
+          <w:sz w:val="24"/>
+          <w:szCs w:val="24"/>
+        </w:rPr>
+      </w:pPr>
+      <w:r>
+        <w:rPr>
+          <w:rStyle w:val="Heading4Char"/>
+        </w:rPr>
+        <w:t>Team Lead</w:t>
+      </w:r>
+      <w:r>
+        <w:rPr>
+          <w:rFonts w:ascii="Times New Roman" w:hAnsi="Times New Roman" w:cs="Times New Roman"/>
+          <w:sz w:val="24"/>
+          <w:szCs w:val="24"/>
+        </w:rPr>
+        <w:t xml:space="preserve"> – Nick Raxter</w:t>
+      </w:r>
+    </w:p>
+    <w:p>
+      <w:pPr>
+        <w:spacing w:after="0"/>
+        <w:rPr>
+          <w:rFonts w:ascii="Times New Roman" w:hAnsi="Times New Roman" w:cs="Times New Roman"/>
+          <w:sz w:val="24"/>
+          <w:szCs w:val="24"/>
+        </w:rPr>
+      </w:pPr>
+      <w:r>
+        <w:rPr>
+          <w:rStyle w:val="Heading4Char"/>
+        </w:rPr>
+        <w:t>Document Manager</w:t>
+      </w:r>
+      <w:r>
+        <w:rPr>
+          <w:rFonts w:ascii="Times New Roman" w:hAnsi="Times New Roman" w:cs="Times New Roman"/>
+          <w:sz w:val="24"/>
+          <w:szCs w:val="24"/>
+        </w:rPr>
+        <w:t xml:space="preserve"> –</w:t>
+      </w:r>
+      <w:r>
+        <w:rPr>
+          <w:rFonts w:ascii="Times New Roman" w:hAnsi="Times New Roman" w:cs="Times New Roman"/>
+          <w:sz w:val="24"/>
+          <w:szCs w:val="24"/>
+        </w:rPr>
+        <w:t xml:space="preserve"> </w:t>
+      </w:r>
+    </w:p>
+    <w:p>
+      <w:pPr>
+        <w:spacing w:after="0"/>
+        <w:rPr>
+          <w:rFonts w:ascii="Times New Roman" w:hAnsi="Times New Roman" w:cs="Times New Roman"/>
+          <w:sz w:val="24"/>
+          <w:szCs w:val="24"/>
+        </w:rPr>
+      </w:pPr>
+      <w:r>
+        <w:rPr>
+          <w:rStyle w:val="Heading4Char"/>
+        </w:rPr>
+        <w:t>Lead Designer</w:t>
+      </w:r>
+      <w:r>
+        <w:rPr>
+          <w:rFonts w:ascii="Times New Roman" w:hAnsi="Times New Roman" w:cs="Times New Roman"/>
+          <w:sz w:val="24"/>
+          <w:szCs w:val="24"/>
+        </w:rPr>
+        <w:t xml:space="preserve"> – </w:t>
+      </w:r>
+    </w:p>
+    <w:p>
+      <w:pPr>
+        <w:spacing w:after="0"/>
+        <w:rPr>
+          <w:rFonts w:ascii="Times New Roman" w:hAnsi="Times New Roman" w:cs="Times New Roman"/>
+          <w:sz w:val="24"/>
+          <w:szCs w:val="24"/>
+        </w:rPr>
+      </w:pPr>
+      <w:r>
+        <w:rPr>
+          <w:rStyle w:val="Heading4Char"/>
+        </w:rPr>
+        <w:t>Lead Developer</w:t>
+      </w:r>
+      <w:r>
+        <w:rPr>
+          <w:rFonts w:ascii="Times New Roman" w:hAnsi="Times New Roman" w:cs="Times New Roman"/>
+          <w:sz w:val="24"/>
+          <w:szCs w:val="24"/>
+        </w:rPr>
+        <w:t xml:space="preserve"> – </w:t>
+      </w:r>
+    </w:p>
+    <w:p>
+      <w:pPr>
+        <w:spacing w:after="0"/>
+        <w:rPr>
+          <w:rFonts w:ascii="Times New Roman" w:hAnsi="Times New Roman" w:cs="Times New Roman"/>
+          <w:sz w:val="24"/>
+          <w:szCs w:val="24"/>
+        </w:rPr>
+      </w:pPr>
+      <w:r>
+        <w:rPr>
+          <w:rStyle w:val="Heading4Char"/>
+        </w:rPr>
+        <w:t>Quality Manager</w:t>
+      </w:r>
+      <w:r>
+        <w:rPr>
+          <w:rFonts w:ascii="Times New Roman" w:hAnsi="Times New Roman" w:cs="Times New Roman"/>
+          <w:sz w:val="24"/>
+          <w:szCs w:val="24"/>
+        </w:rPr>
+        <w:t xml:space="preserve"> – </w:t>
+      </w:r>
+    </w:p>
+    <w:p>
+      <w:pPr>
+        <w:spacing w:after="0"/>
         <w:rPr>
           <w:rFonts w:ascii="Times New Roman" w:hAnsi="Times New Roman" w:cs="Times New Roman"/>
         </w:rPr>
       </w:pPr>
-      <w:r>
+    </w:p>
+    <w:p>
+      <w:pPr>
+        <w:pStyle w:val="Heading3"/>
+      </w:pPr>
+      <w:r>
+        <w:t xml:space="preserve">Description of </w:t>
+      </w:r>
+      <w:r>
+        <w:t>Client</w:t>
+      </w:r>
+    </w:p>
+    <w:p>
+      <w:pPr>
         <w:rPr>
           <w:rFonts w:ascii="Times New Roman" w:hAnsi="Times New Roman" w:cs="Times New Roman"/>
+          <w:b/>
+          <w:bCs/>
         </w:rPr>
-        <w:t>CSCI-1210 Semester Project</w:t>
-      </w:r>
-    </w:p>
-    <w:p>
-      <w:pPr>
-        <w:rPr>
-          <w:rFonts w:ascii="Times New Roman" w:hAnsi="Times New Roman" w:cs="Times New Roman"/>
-        </w:rPr>
-      </w:pPr>
-      <w:r>
-        <w:rPr>
-          <w:rFonts w:ascii="Times New Roman" w:hAnsi="Times New Roman" w:cs="Times New Roman"/>
-        </w:rPr>
-        <w:t>Group 4 “group name”</w:t>
-      </w:r>
-    </w:p>
-    <w:p>
-      <w:pPr>
-        <w:rPr>
-          <w:rFonts w:ascii="Times New Roman" w:hAnsi="Times New Roman" w:cs="Times New Roman"/>
-        </w:rPr>
-      </w:pPr>
-      <w:r>
-        <w:rPr>
-          <w:rFonts w:ascii="Times New Roman" w:hAnsi="Times New Roman" w:cs="Times New Roman"/>
-        </w:rPr>
-        <w:t>Phase 1</w:t>
-      </w:r>
-    </w:p>
-    <w:p>
-      <w:pPr>
-        <w:rPr>
-          <w:rFonts w:ascii="Times New Roman" w:hAnsi="Times New Roman" w:cs="Times New Roman"/>
-        </w:rPr>
-      </w:pPr>
-      <w:r>
-        <w:rPr>
-          <w:rFonts w:ascii="Times New Roman" w:hAnsi="Times New Roman" w:cs="Times New Roman"/>
-        </w:rPr>
-        <w:t>|</w:t>
-      </w:r>
-    </w:p>
-    <w:p>
-      <w:pPr>
-        <w:rPr>
-          <w:rFonts w:ascii="Times New Roman" w:hAnsi="Times New Roman" w:cs="Times New Roman"/>
-        </w:rPr>
-      </w:pPr>
-      <w:r>
-        <w:rPr>
-          <w:rFonts w:ascii="Times New Roman" w:hAnsi="Times New Roman" w:cs="Times New Roman"/>
-        </w:rPr>
-        <w:t>|</w:t>
-      </w:r>
-    </w:p>
-    <w:p>
-      <w:pPr>
-        <w:rPr>
-          <w:rFonts w:ascii="Times New Roman" w:hAnsi="Times New Roman" w:cs="Times New Roman"/>
-        </w:rPr>
-      </w:pPr>
-      <w:r>
-        <w:rPr>
-          <w:rFonts w:ascii="Times New Roman" w:hAnsi="Times New Roman" w:cs="Times New Roman"/>
-        </w:rPr>
-        <w:t xml:space="preserve">| Names and team roles </w:t>
-      </w:r>
-    </w:p>
-    <w:p>
-      <w:pPr>
-        <w:rPr>
-          <w:rFonts w:ascii="Times New Roman" w:hAnsi="Times New Roman" w:cs="Times New Roman"/>
-        </w:rPr>
-      </w:pPr>
-      <w:r>
-        <w:rPr>
-          <w:rFonts w:ascii="Times New Roman" w:hAnsi="Times New Roman" w:cs="Times New Roman"/>
-        </w:rPr>
-        <w:t>|</w:t>
-      </w:r>
-    </w:p>
-    <w:p>
-      <w:pPr>
-        <w:rPr>
-          <w:rFonts w:ascii="Times New Roman" w:hAnsi="Times New Roman" w:cs="Times New Roman"/>
-        </w:rPr>
-      </w:pPr>
-      <w:r>
-        <w:rPr>
-          <w:rFonts w:ascii="Times New Roman" w:hAnsi="Times New Roman" w:cs="Times New Roman"/>
-        </w:rPr>
-        <w:t>|</w:t>
-      </w:r>
-    </w:p>
-    <w:p>
-      <w:pPr>
-        <w:rPr>
-          <w:rFonts w:ascii="Times New Roman" w:hAnsi="Times New Roman" w:cs="Times New Roman"/>
-        </w:rPr>
-      </w:pPr>
-    </w:p>
-    <w:p>
-      <w:pPr>
-        <w:rPr>
-          <w:rFonts w:ascii="Times New Roman" w:hAnsi="Times New Roman" w:cs="Times New Roman"/>
-        </w:rPr>
-      </w:pPr>
-      <w:r>
-        <w:rPr>
-          <w:rFonts w:ascii="Times New Roman" w:hAnsi="Times New Roman" w:cs="Times New Roman"/>
-        </w:rPr>
-        <w:t>Description of Site</w:t>
-      </w:r>
-    </w:p>
-    <w:p>
-      <w:pPr>
-        <w:rPr>
-          <w:rFonts w:ascii="Times New Roman" w:hAnsi="Times New Roman" w:cs="Times New Roman"/>
-        </w:rPr>
-      </w:pPr>
-      <w:r>
-        <w:rPr>
-          <w:rFonts w:ascii="Times New Roman" w:hAnsi="Times New Roman" w:cs="Times New Roman"/>
-        </w:rPr>
-        <w:t xml:space="preserve">Description of Client </w:t>
-      </w:r>
-    </w:p>
-    <w:p>
-      <w:pPr>
-        <w:rPr>
-          <w:rFonts w:ascii="Times New Roman" w:hAnsi="Times New Roman" w:cs="Times New Roman"/>
-        </w:rPr>
-      </w:pPr>
-      <w:r>
-        <w:rPr>
-          <w:rFonts w:ascii="Times New Roman" w:hAnsi="Times New Roman" w:cs="Times New Roman"/>
-        </w:rPr>
-        <w:t xml:space="preserve">Personas </w:t>
-      </w:r>
-    </w:p>
-    <w:p>
-      <w:pPr>
-        <w:rPr>
-          <w:rFonts w:ascii="Times New Roman" w:hAnsi="Times New Roman" w:cs="Times New Roman"/>
-        </w:rPr>
-      </w:pPr>
-      <w:r>
-        <w:rPr>
-          <w:rFonts w:ascii="Times New Roman" w:hAnsi="Times New Roman" w:cs="Times New Roman"/>
-        </w:rPr>
-        <w:t xml:space="preserve">Site Mission Statement </w:t>
-      </w:r>
-    </w:p>
-    <w:p>
-      <w:pPr>
-        <w:rPr>
-          <w:rFonts w:ascii="Times New Roman" w:hAnsi="Times New Roman" w:cs="Times New Roman"/>
-        </w:rPr>
-      </w:pPr>
-      <w:r>
-        <w:rPr>
-          <w:rFonts w:ascii="Times New Roman" w:hAnsi="Times New Roman" w:cs="Times New Roman"/>
-        </w:rPr>
-        <w:t xml:space="preserve">Anticipated Key Components </w:t>
+      </w:pPr>
+    </w:p>
+    <w:p>
+      <w:pPr>
+        <w:pStyle w:val="Heading3"/>
+      </w:pPr>
+      <w:r>
+        <w:t xml:space="preserve">Description of </w:t>
+      </w:r>
+      <w:r>
+        <w:t>Site</w:t>
+      </w:r>
+    </w:p>
+    <w:p>
+      <w:pPr>
+        <w:pStyle w:val="Heading3"/>
+      </w:pPr>
+      <w:r>
+        <w:t>Target User Groups</w:t>
+      </w:r>
+    </w:p>
+    <w:p>
+      <w:pPr>
+        <w:pStyle w:val="ListParagraph"/>
+        <w:numPr>
+          <w:ilvl w:val="0"/>
+          <w:numId w:val="3"/>
+        </w:numPr>
+      </w:pPr>
+      <w:r>
+        <w:t>Parents of Children with Speech and Language Disorders</w:t>
+      </w:r>
+    </w:p>
+    <w:p>
+      <w:pPr>
+        <w:pStyle w:val="ListParagraph"/>
+        <w:numPr>
+          <w:ilvl w:val="0"/>
+          <w:numId w:val="3"/>
+        </w:numPr>
+      </w:pPr>
+      <w:r>
+        <w:t>Adults with Speech and Language Disorders</w:t>
+      </w:r>
+    </w:p>
+    <w:p>
+      <w:pPr>
+        <w:pStyle w:val="ListParagraph"/>
+        <w:numPr>
+          <w:ilvl w:val="0"/>
+          <w:numId w:val="3"/>
+        </w:numPr>
+      </w:pPr>
+      <w:r>
+        <w:t>Other Healthcare Professionals</w:t>
+      </w:r>
+    </w:p>
+    <w:p>
+      <w:pPr>
+        <w:pStyle w:val="ListParagraph"/>
+        <w:numPr>
+          <w:ilvl w:val="1"/>
+          <w:numId w:val="3"/>
+        </w:numPr>
+      </w:pPr>
+      <w:r>
+        <w:t>Other healthcare professionals may seek to refer patients to a Speech Language Pathologist.</w:t>
+      </w:r>
+    </w:p>
+    <w:p>
+      <w:pPr>
+        <w:pStyle w:val="ListParagraph"/>
+        <w:numPr>
+          <w:ilvl w:val="0"/>
+          <w:numId w:val="3"/>
+        </w:numPr>
+      </w:pPr>
+      <w:r>
+        <w:t xml:space="preserve">Students in Speech Language Pathology </w:t>
+      </w:r>
+    </w:p>
+    <w:p>
+      <w:pPr>
+        <w:pStyle w:val="ListParagraph"/>
+        <w:numPr>
+          <w:ilvl w:val="1"/>
+          <w:numId w:val="3"/>
+        </w:numPr>
+      </w:pPr>
+      <w:r>
+        <w:t>Students seeking degrees in the field may be looking for opportunities for observations hours or internships.</w:t>
+      </w:r>
+    </w:p>
+    <w:p>
+      <w:pPr>
+        <w:pStyle w:val="ListParagraph"/>
+        <w:numPr>
+          <w:ilvl w:val="0"/>
+          <w:numId w:val="3"/>
+        </w:numPr>
+      </w:pPr>
+      <w:r>
+        <w:t xml:space="preserve">Speech Language Pathology Practitioners </w:t>
+      </w:r>
+    </w:p>
+    <w:p>
+      <w:pPr>
+        <w:pStyle w:val="ListParagraph"/>
+        <w:numPr>
+          <w:ilvl w:val="1"/>
+          <w:numId w:val="3"/>
+        </w:numPr>
+      </w:pPr>
+      <w:r>
+        <w:t xml:space="preserve">Professionals in the field may be looking for work or collaboration </w:t>
+      </w:r>
+      <w:r>
+        <w:t>opportunities.</w:t>
+      </w:r>
+    </w:p>
+    <w:p>
+      <w:pPr>
+        <w:pStyle w:val="Heading3"/>
+      </w:pPr>
+      <w:r>
+        <w:t>Personas</w:t>
+      </w:r>
+    </w:p>
+    <w:p/>
+    <w:p>
+      <w:pPr>
+        <w:pStyle w:val="Heading3"/>
+      </w:pPr>
+      <w:r>
+        <w:t>Site Mission Statement</w:t>
+      </w:r>
+    </w:p>
+    <w:p>
+      <w:pPr>
+        <w:pStyle w:val="Heading3"/>
+      </w:pPr>
+      <w:r>
+        <w:t>Anticipated Key Components</w:t>
       </w:r>
     </w:p>
     <w:p>
@@ -194,6 +342,281 @@
     </w:sectPr>
   </w:body>
 </w:document>
+</file>
+
+<file path=word/numbering.xml><?xml version="1.0" encoding="utf-8"?>
+<w:numbering xmlns:wpc="http://schemas.microsoft.com/office/word/2010/wordprocessingCanvas" xmlns:cx="http://schemas.microsoft.com/office/drawing/2014/chartex" xmlns:cx1="http://schemas.microsoft.com/office/drawing/2015/9/8/chartex" xmlns:cx2="http://schemas.microsoft.com/office/drawing/2015/10/21/chartex" xmlns:cx3="http://schemas.microsoft.com/office/drawing/2016/5/9/chartex" xmlns:cx4="http://schemas.microsoft.com/office/drawing/2016/5/10/chartex" xmlns:cx5="http://schemas.microsoft.com/office/drawing/2016/5/11/chartex" xmlns:cx6="http://schemas.microsoft.com/office/drawing/2016/5/12/chartex" xmlns:cx7="http://schemas.microsoft.com/office/drawing/2016/5/13/chartex" xmlns:cx8="http://schemas.microsoft.com/office/drawing/2016/5/14/chartex" xmlns:mc="http://schemas.openxmlformats.org/markup-compatibility/2006" xmlns:aink="http://schemas.microsoft.com/office/drawing/2016/ink" xmlns:am3d="http://schemas.microsoft.com/office/drawing/2017/model3d" xmlns:o="urn:schemas-microsoft-com:office:office" xmlns:oel="http://schemas.microsoft.com/office/2019/extlst" xmlns:r="http://schemas.openxmlformats.org/officeDocument/2006/relationships" xmlns:m="http://schemas.openxmlformats.org/officeDocument/2006/math" xmlns:v="urn:schemas-microsoft-com:vml" xmlns:wp14="http://schemas.microsoft.com/office/word/2010/wordprocessingDrawing" xmlns:wp="http://schemas.openxmlformats.org/drawingml/2006/wordprocessingDrawing" xmlns:w10="urn:schemas-microsoft-com:office:word" xmlns:w="http://schemas.openxmlformats.org/wordprocessingml/2006/main" xmlns:w14="http://schemas.microsoft.com/office/word/2010/wordml" xmlns:w15="http://schemas.microsoft.com/office/word/2012/wordml" xmlns:w16cex="http://schemas.microsoft.com/office/word/2018/wordml/cex" xmlns:w16cid="http://schemas.microsoft.com/office/word/2016/wordml/cid" xmlns:w16="http://schemas.microsoft.com/office/word/2018/wordml" xmlns:w16sdtdh="http://schemas.microsoft.com/office/word/2020/wordml/sdtdatahash" xmlns:w16se="http://schemas.microsoft.com/office/word/2015/wordml/symex" xmlns:wpg="http://schemas.microsoft.com/office/word/2010/wordprocessingGroup" xmlns:wpi="http://schemas.microsoft.com/office/word/2010/wordprocessingInk" xmlns:wne="http://schemas.microsoft.com/office/word/2006/wordml" xmlns:wps="http://schemas.microsoft.com/office/word/2010/wordprocessingShape" mc:Ignorable="w14 w15 w16se w16cid w16 w16cex w16sdtdh wp14">
+  <w:abstractNum w:abstractNumId="0" w15:restartNumberingAfterBreak="0">
+    <w:nsid w:val="22030B59"/>
+    <w:multiLevelType w:val="hybridMultilevel"/>
+    <w:tmpl w:val="9D7E69F2"/>
+    <w:lvl w:ilvl="0" w:tplc="0409000F">
+      <w:start w:val="1"/>
+      <w:numFmt w:val="decimal"/>
+      <w:lvlText w:val="%1."/>
+      <w:lvlJc w:val="left"/>
+      <w:pPr>
+        <w:ind w:left="720" w:hanging="360"/>
+      </w:pPr>
+    </w:lvl>
+    <w:lvl w:ilvl="1" w:tplc="04090001">
+      <w:start w:val="1"/>
+      <w:numFmt w:val="bullet"/>
+      <w:lvlText w:val=""/>
+      <w:lvlJc w:val="left"/>
+      <w:pPr>
+        <w:ind w:left="1440" w:hanging="360"/>
+      </w:pPr>
+      <w:rPr>
+        <w:rFonts w:ascii="Symbol" w:hAnsi="Symbol" w:hint="default"/>
+      </w:rPr>
+    </w:lvl>
+    <w:lvl w:ilvl="2" w:tplc="0409001B" w:tentative="1">
+      <w:start w:val="1"/>
+      <w:numFmt w:val="lowerRoman"/>
+      <w:lvlText w:val="%3."/>
+      <w:lvlJc w:val="right"/>
+      <w:pPr>
+        <w:ind w:left="2160" w:hanging="180"/>
+      </w:pPr>
+    </w:lvl>
+    <w:lvl w:ilvl="3" w:tplc="0409000F" w:tentative="1">
+      <w:start w:val="1"/>
+      <w:numFmt w:val="decimal"/>
+      <w:lvlText w:val="%4."/>
+      <w:lvlJc w:val="left"/>
+      <w:pPr>
+        <w:ind w:left="2880" w:hanging="360"/>
+      </w:pPr>
+    </w:lvl>
+    <w:lvl w:ilvl="4" w:tplc="04090019" w:tentative="1">
+      <w:start w:val="1"/>
+      <w:numFmt w:val="lowerLetter"/>
+      <w:lvlText w:val="%5."/>
+      <w:lvlJc w:val="left"/>
+      <w:pPr>
+        <w:ind w:left="3600" w:hanging="360"/>
+      </w:pPr>
+    </w:lvl>
+    <w:lvl w:ilvl="5" w:tplc="0409001B" w:tentative="1">
+      <w:start w:val="1"/>
+      <w:numFmt w:val="lowerRoman"/>
+      <w:lvlText w:val="%6."/>
+      <w:lvlJc w:val="right"/>
+      <w:pPr>
+        <w:ind w:left="4320" w:hanging="180"/>
+      </w:pPr>
+    </w:lvl>
+    <w:lvl w:ilvl="6" w:tplc="0409000F" w:tentative="1">
+      <w:start w:val="1"/>
+      <w:numFmt w:val="decimal"/>
+      <w:lvlText w:val="%7."/>
+      <w:lvlJc w:val="left"/>
+      <w:pPr>
+        <w:ind w:left="5040" w:hanging="360"/>
+      </w:pPr>
+    </w:lvl>
+    <w:lvl w:ilvl="7" w:tplc="04090019" w:tentative="1">
+      <w:start w:val="1"/>
+      <w:numFmt w:val="lowerLetter"/>
+      <w:lvlText w:val="%8."/>
+      <w:lvlJc w:val="left"/>
+      <w:pPr>
+        <w:ind w:left="5760" w:hanging="360"/>
+      </w:pPr>
+    </w:lvl>
+    <w:lvl w:ilvl="8" w:tplc="0409001B" w:tentative="1">
+      <w:start w:val="1"/>
+      <w:numFmt w:val="lowerRoman"/>
+      <w:lvlText w:val="%9."/>
+      <w:lvlJc w:val="right"/>
+      <w:pPr>
+        <w:ind w:left="6480" w:hanging="180"/>
+      </w:pPr>
+    </w:lvl>
+  </w:abstractNum>
+  <w:abstractNum w:abstractNumId="1" w15:restartNumberingAfterBreak="0">
+    <w:nsid w:val="51BE284F"/>
+    <w:multiLevelType w:val="hybridMultilevel"/>
+    <w:tmpl w:val="415483B4"/>
+    <w:lvl w:ilvl="0" w:tplc="0409000F">
+      <w:start w:val="1"/>
+      <w:numFmt w:val="decimal"/>
+      <w:lvlText w:val="%1."/>
+      <w:lvlJc w:val="left"/>
+      <w:pPr>
+        <w:ind w:left="720" w:hanging="360"/>
+      </w:pPr>
+    </w:lvl>
+    <w:lvl w:ilvl="1" w:tplc="04090019" w:tentative="1">
+      <w:start w:val="1"/>
+      <w:numFmt w:val="lowerLetter"/>
+      <w:lvlText w:val="%2."/>
+      <w:lvlJc w:val="left"/>
+      <w:pPr>
+        <w:ind w:left="1440" w:hanging="360"/>
+      </w:pPr>
+    </w:lvl>
+    <w:lvl w:ilvl="2" w:tplc="0409001B" w:tentative="1">
+      <w:start w:val="1"/>
+      <w:numFmt w:val="lowerRoman"/>
+      <w:lvlText w:val="%3."/>
+      <w:lvlJc w:val="right"/>
+      <w:pPr>
+        <w:ind w:left="2160" w:hanging="180"/>
+      </w:pPr>
+    </w:lvl>
+    <w:lvl w:ilvl="3" w:tplc="0409000F" w:tentative="1">
+      <w:start w:val="1"/>
+      <w:numFmt w:val="decimal"/>
+      <w:lvlText w:val="%4."/>
+      <w:lvlJc w:val="left"/>
+      <w:pPr>
+        <w:ind w:left="2880" w:hanging="360"/>
+      </w:pPr>
+    </w:lvl>
+    <w:lvl w:ilvl="4" w:tplc="04090019" w:tentative="1">
+      <w:start w:val="1"/>
+      <w:numFmt w:val="lowerLetter"/>
+      <w:lvlText w:val="%5."/>
+      <w:lvlJc w:val="left"/>
+      <w:pPr>
+        <w:ind w:left="3600" w:hanging="360"/>
+      </w:pPr>
+    </w:lvl>
+    <w:lvl w:ilvl="5" w:tplc="0409001B" w:tentative="1">
+      <w:start w:val="1"/>
+      <w:numFmt w:val="lowerRoman"/>
+      <w:lvlText w:val="%6."/>
+      <w:lvlJc w:val="right"/>
+      <w:pPr>
+        <w:ind w:left="4320" w:hanging="180"/>
+      </w:pPr>
+    </w:lvl>
+    <w:lvl w:ilvl="6" w:tplc="0409000F" w:tentative="1">
+      <w:start w:val="1"/>
+      <w:numFmt w:val="decimal"/>
+      <w:lvlText w:val="%7."/>
+      <w:lvlJc w:val="left"/>
+      <w:pPr>
+        <w:ind w:left="5040" w:hanging="360"/>
+      </w:pPr>
+    </w:lvl>
+    <w:lvl w:ilvl="7" w:tplc="04090019" w:tentative="1">
+      <w:start w:val="1"/>
+      <w:numFmt w:val="lowerLetter"/>
+      <w:lvlText w:val="%8."/>
+      <w:lvlJc w:val="left"/>
+      <w:pPr>
+        <w:ind w:left="5760" w:hanging="360"/>
+      </w:pPr>
+    </w:lvl>
+    <w:lvl w:ilvl="8" w:tplc="0409001B" w:tentative="1">
+      <w:start w:val="1"/>
+      <w:numFmt w:val="lowerRoman"/>
+      <w:lvlText w:val="%9."/>
+      <w:lvlJc w:val="right"/>
+      <w:pPr>
+        <w:ind w:left="6480" w:hanging="180"/>
+      </w:pPr>
+    </w:lvl>
+  </w:abstractNum>
+  <w:abstractNum w:abstractNumId="2" w15:restartNumberingAfterBreak="0">
+    <w:nsid w:val="7E684155"/>
+    <w:multiLevelType w:val="hybridMultilevel"/>
+    <w:tmpl w:val="1EBC946C"/>
+    <w:lvl w:ilvl="0" w:tplc="0409000F">
+      <w:start w:val="1"/>
+      <w:numFmt w:val="decimal"/>
+      <w:lvlText w:val="%1."/>
+      <w:lvlJc w:val="left"/>
+      <w:pPr>
+        <w:ind w:left="720" w:hanging="360"/>
+      </w:pPr>
+    </w:lvl>
+    <w:lvl w:ilvl="1" w:tplc="04090019" w:tentative="1">
+      <w:start w:val="1"/>
+      <w:numFmt w:val="lowerLetter"/>
+      <w:lvlText w:val="%2."/>
+      <w:lvlJc w:val="left"/>
+      <w:pPr>
+        <w:ind w:left="1440" w:hanging="360"/>
+      </w:pPr>
+    </w:lvl>
+    <w:lvl w:ilvl="2" w:tplc="0409001B" w:tentative="1">
+      <w:start w:val="1"/>
+      <w:numFmt w:val="lowerRoman"/>
+      <w:lvlText w:val="%3."/>
+      <w:lvlJc w:val="right"/>
+      <w:pPr>
+        <w:ind w:left="2160" w:hanging="180"/>
+      </w:pPr>
+    </w:lvl>
+    <w:lvl w:ilvl="3" w:tplc="0409000F" w:tentative="1">
+      <w:start w:val="1"/>
+      <w:numFmt w:val="decimal"/>
+      <w:lvlText w:val="%4."/>
+      <w:lvlJc w:val="left"/>
+      <w:pPr>
+        <w:ind w:left="2880" w:hanging="360"/>
+      </w:pPr>
+    </w:lvl>
+    <w:lvl w:ilvl="4" w:tplc="04090019" w:tentative="1">
+      <w:start w:val="1"/>
+      <w:numFmt w:val="lowerLetter"/>
+      <w:lvlText w:val="%5."/>
+      <w:lvlJc w:val="left"/>
+      <w:pPr>
+        <w:ind w:left="3600" w:hanging="360"/>
+      </w:pPr>
+    </w:lvl>
+    <w:lvl w:ilvl="5" w:tplc="0409001B" w:tentative="1">
+      <w:start w:val="1"/>
+      <w:numFmt w:val="lowerRoman"/>
+      <w:lvlText w:val="%6."/>
+      <w:lvlJc w:val="right"/>
+      <w:pPr>
+        <w:ind w:left="4320" w:hanging="180"/>
+      </w:pPr>
+    </w:lvl>
+    <w:lvl w:ilvl="6" w:tplc="0409000F" w:tentative="1">
+      <w:start w:val="1"/>
+      <w:numFmt w:val="decimal"/>
+      <w:lvlText w:val="%7."/>
+      <w:lvlJc w:val="left"/>
+      <w:pPr>
+        <w:ind w:left="5040" w:hanging="360"/>
+      </w:pPr>
+    </w:lvl>
+    <w:lvl w:ilvl="7" w:tplc="04090019" w:tentative="1">
+      <w:start w:val="1"/>
+      <w:numFmt w:val="lowerLetter"/>
+      <w:lvlText w:val="%8."/>
+      <w:lvlJc w:val="left"/>
+      <w:pPr>
+        <w:ind w:left="5760" w:hanging="360"/>
+      </w:pPr>
+    </w:lvl>
+    <w:lvl w:ilvl="8" w:tplc="0409001B" w:tentative="1">
+      <w:start w:val="1"/>
+      <w:numFmt w:val="lowerRoman"/>
+      <w:lvlText w:val="%9."/>
+      <w:lvlJc w:val="right"/>
+      <w:pPr>
+        <w:ind w:left="6480" w:hanging="180"/>
+      </w:pPr>
+    </w:lvl>
+  </w:abstractNum>
+  <w:num w:numId="1" w16cid:durableId="1212961133">
+    <w:abstractNumId w:val="2"/>
+  </w:num>
+  <w:num w:numId="2" w16cid:durableId="1772311539">
+    <w:abstractNumId w:val="1"/>
+  </w:num>
+  <w:num w:numId="3" w16cid:durableId="1081486342">
+    <w:abstractNumId w:val="0"/>
+  </w:num>
+</w:numbering>
 </file>
 
 <file path=word/styles.xml><?xml version="1.0" encoding="utf-8"?>
@@ -624,7 +1047,6 @@
     <w:next w:val="Normal"/>
     <w:link w:val="Heading2Char"/>
     <w:uiPriority w:val="9"/>
-    <w:semiHidden/>
     <w:unhideWhenUsed/>
     <w:qFormat/>
     <w:rsid w:val="007E6EE6"/>
@@ -647,7 +1069,6 @@
     <w:next w:val="Normal"/>
     <w:link w:val="Heading3Char"/>
     <w:uiPriority w:val="9"/>
-    <w:semiHidden/>
     <w:unhideWhenUsed/>
     <w:qFormat/>
     <w:rsid w:val="007E6EE6"/>
@@ -670,7 +1091,6 @@
     <w:next w:val="Normal"/>
     <w:link w:val="Heading4Char"/>
     <w:uiPriority w:val="9"/>
-    <w:semiHidden/>
     <w:unhideWhenUsed/>
     <w:qFormat/>
     <w:rsid w:val="007E6EE6"/>
@@ -841,7 +1261,6 @@
     <w:basedOn w:val="DefaultParagraphFont"/>
     <w:link w:val="Heading2"/>
     <w:uiPriority w:val="9"/>
-    <w:semiHidden/>
     <w:rsid w:val="007E6EE6"/>
     <w:rPr>
       <w:rFonts w:asciiTheme="majorHAnsi" w:eastAsiaTheme="majorEastAsia" w:hAnsiTheme="majorHAnsi" w:cstheme="majorBidi"/>
@@ -855,7 +1274,6 @@
     <w:basedOn w:val="DefaultParagraphFont"/>
     <w:link w:val="Heading3"/>
     <w:uiPriority w:val="9"/>
-    <w:semiHidden/>
     <w:rsid w:val="007E6EE6"/>
     <w:rPr>
       <w:rFonts w:eastAsiaTheme="majorEastAsia" w:cstheme="majorBidi"/>
@@ -869,7 +1287,6 @@
     <w:basedOn w:val="DefaultParagraphFont"/>
     <w:link w:val="Heading4"/>
     <w:uiPriority w:val="9"/>
-    <w:semiHidden/>
     <w:rsid w:val="007E6EE6"/>
     <w:rPr>
       <w:rFonts w:eastAsiaTheme="majorEastAsia" w:cstheme="majorBidi"/>

</xml_diff>

<commit_message>
Made user groups, mission statement etc.
</commit_message>
<xml_diff>
--- a/Docs/Phase 1.docx
+++ b/Docs/Phase 1.docx
@@ -402,6 +402,78 @@
       <w:pPr>
         <w:pStyle w:val="ListParagraph"/>
         <w:numPr>
+          <w:ilvl w:val="1"/>
+          <w:numId w:val="3"/>
+        </w:numPr>
+        <w:rPr>
+          <w:rFonts w:ascii="Times New Roman" w:hAnsi="Times New Roman" w:cs="Times New Roman"/>
+        </w:rPr>
+      </w:pPr>
+      <w:r>
+        <w:rPr>
+          <w:rFonts w:ascii="Times New Roman" w:hAnsi="Times New Roman" w:cs="Times New Roman"/>
+        </w:rPr>
+        <w:t>Common characteristics:</w:t>
+      </w:r>
+    </w:p>
+    <w:p>
+      <w:pPr>
+        <w:pStyle w:val="ListParagraph"/>
+        <w:numPr>
+          <w:ilvl w:val="2"/>
+          <w:numId w:val="3"/>
+        </w:numPr>
+        <w:rPr>
+          <w:rFonts w:ascii="Times New Roman" w:hAnsi="Times New Roman" w:cs="Times New Roman"/>
+        </w:rPr>
+      </w:pPr>
+      <w:r>
+        <w:rPr>
+          <w:rFonts w:ascii="Times New Roman" w:hAnsi="Times New Roman" w:cs="Times New Roman"/>
+        </w:rPr>
+        <w:t>Age range: 20-45</w:t>
+      </w:r>
+    </w:p>
+    <w:p>
+      <w:pPr>
+        <w:pStyle w:val="ListParagraph"/>
+        <w:numPr>
+          <w:ilvl w:val="2"/>
+          <w:numId w:val="3"/>
+        </w:numPr>
+        <w:rPr>
+          <w:rFonts w:ascii="Times New Roman" w:hAnsi="Times New Roman" w:cs="Times New Roman"/>
+        </w:rPr>
+      </w:pPr>
+      <w:r>
+        <w:rPr>
+          <w:rFonts w:ascii="Times New Roman" w:hAnsi="Times New Roman" w:cs="Times New Roman"/>
+        </w:rPr>
+        <w:t>Goals: To find effective support for their children with speech/ language disorders</w:t>
+      </w:r>
+    </w:p>
+    <w:p>
+      <w:pPr>
+        <w:pStyle w:val="ListParagraph"/>
+        <w:numPr>
+          <w:ilvl w:val="2"/>
+          <w:numId w:val="3"/>
+        </w:numPr>
+        <w:rPr>
+          <w:rFonts w:ascii="Times New Roman" w:hAnsi="Times New Roman" w:cs="Times New Roman"/>
+        </w:rPr>
+      </w:pPr>
+      <w:r>
+        <w:rPr>
+          <w:rFonts w:ascii="Times New Roman" w:hAnsi="Times New Roman" w:cs="Times New Roman"/>
+        </w:rPr>
+        <w:t xml:space="preserve">Education, occupation, computer experience level, and type of equipment used are likely to vary significantly. </w:t>
+      </w:r>
+    </w:p>
+    <w:p>
+      <w:pPr>
+        <w:pStyle w:val="ListParagraph"/>
+        <w:numPr>
           <w:ilvl w:val="0"/>
           <w:numId w:val="3"/>
         </w:numPr>
@@ -420,6 +492,78 @@
       <w:pPr>
         <w:pStyle w:val="ListParagraph"/>
         <w:numPr>
+          <w:ilvl w:val="1"/>
+          <w:numId w:val="3"/>
+        </w:numPr>
+        <w:rPr>
+          <w:rFonts w:ascii="Times New Roman" w:hAnsi="Times New Roman" w:cs="Times New Roman"/>
+        </w:rPr>
+      </w:pPr>
+      <w:r>
+        <w:rPr>
+          <w:rFonts w:ascii="Times New Roman" w:hAnsi="Times New Roman" w:cs="Times New Roman"/>
+        </w:rPr>
+        <w:t>Common characteristics:</w:t>
+      </w:r>
+    </w:p>
+    <w:p>
+      <w:pPr>
+        <w:pStyle w:val="ListParagraph"/>
+        <w:numPr>
+          <w:ilvl w:val="2"/>
+          <w:numId w:val="3"/>
+        </w:numPr>
+        <w:rPr>
+          <w:rFonts w:ascii="Times New Roman" w:hAnsi="Times New Roman" w:cs="Times New Roman"/>
+        </w:rPr>
+      </w:pPr>
+      <w:r>
+        <w:rPr>
+          <w:rFonts w:ascii="Times New Roman" w:hAnsi="Times New Roman" w:cs="Times New Roman"/>
+        </w:rPr>
+        <w:t>Age range: 18+</w:t>
+      </w:r>
+    </w:p>
+    <w:p>
+      <w:pPr>
+        <w:pStyle w:val="ListParagraph"/>
+        <w:numPr>
+          <w:ilvl w:val="2"/>
+          <w:numId w:val="3"/>
+        </w:numPr>
+        <w:rPr>
+          <w:rFonts w:ascii="Times New Roman" w:hAnsi="Times New Roman" w:cs="Times New Roman"/>
+        </w:rPr>
+      </w:pPr>
+      <w:r>
+        <w:rPr>
+          <w:rFonts w:ascii="Times New Roman" w:hAnsi="Times New Roman" w:cs="Times New Roman"/>
+        </w:rPr>
+        <w:t>Goals: To find effective therapies for their speech/ language disorders</w:t>
+      </w:r>
+    </w:p>
+    <w:p>
+      <w:pPr>
+        <w:pStyle w:val="ListParagraph"/>
+        <w:numPr>
+          <w:ilvl w:val="2"/>
+          <w:numId w:val="3"/>
+        </w:numPr>
+        <w:rPr>
+          <w:rFonts w:ascii="Times New Roman" w:hAnsi="Times New Roman" w:cs="Times New Roman"/>
+        </w:rPr>
+      </w:pPr>
+      <w:r>
+        <w:rPr>
+          <w:rFonts w:ascii="Times New Roman" w:hAnsi="Times New Roman" w:cs="Times New Roman"/>
+        </w:rPr>
+        <w:t>Education, occupation, computer experience level, and type of equipment used are likely to vary significantly.</w:t>
+      </w:r>
+    </w:p>
+    <w:p>
+      <w:pPr>
+        <w:pStyle w:val="ListParagraph"/>
+        <w:numPr>
           <w:ilvl w:val="0"/>
           <w:numId w:val="3"/>
         </w:numPr>
@@ -449,7 +593,146 @@
         <w:rPr>
           <w:rFonts w:ascii="Times New Roman" w:hAnsi="Times New Roman" w:cs="Times New Roman"/>
         </w:rPr>
-        <w:t>Other healthcare professionals may seek to refer patients to a Speech Language Pathologist.</w:t>
+        <w:t xml:space="preserve">Other healthcare professionals </w:t>
+      </w:r>
+      <w:r>
+        <w:rPr>
+          <w:rFonts w:ascii="Times New Roman" w:hAnsi="Times New Roman" w:cs="Times New Roman"/>
+        </w:rPr>
+        <w:t xml:space="preserve">who </w:t>
+      </w:r>
+      <w:r>
+        <w:rPr>
+          <w:rFonts w:ascii="Times New Roman" w:hAnsi="Times New Roman" w:cs="Times New Roman"/>
+        </w:rPr>
+        <w:t>may seek to refer patients to a Speech Language Pathologist</w:t>
+      </w:r>
+    </w:p>
+    <w:p>
+      <w:pPr>
+        <w:pStyle w:val="ListParagraph"/>
+        <w:numPr>
+          <w:ilvl w:val="1"/>
+          <w:numId w:val="3"/>
+        </w:numPr>
+        <w:rPr>
+          <w:rFonts w:ascii="Times New Roman" w:hAnsi="Times New Roman" w:cs="Times New Roman"/>
+        </w:rPr>
+      </w:pPr>
+      <w:r>
+        <w:rPr>
+          <w:rFonts w:ascii="Times New Roman" w:hAnsi="Times New Roman" w:cs="Times New Roman"/>
+        </w:rPr>
+        <w:t>Common characteristics:</w:t>
+      </w:r>
+    </w:p>
+    <w:p>
+      <w:pPr>
+        <w:pStyle w:val="ListParagraph"/>
+        <w:numPr>
+          <w:ilvl w:val="2"/>
+          <w:numId w:val="3"/>
+        </w:numPr>
+        <w:rPr>
+          <w:rFonts w:ascii="Times New Roman" w:hAnsi="Times New Roman" w:cs="Times New Roman"/>
+        </w:rPr>
+      </w:pPr>
+      <w:r>
+        <w:rPr>
+          <w:rFonts w:ascii="Times New Roman" w:hAnsi="Times New Roman" w:cs="Times New Roman"/>
+        </w:rPr>
+        <w:lastRenderedPageBreak/>
+        <w:t>Age range: 24-65</w:t>
+      </w:r>
+    </w:p>
+    <w:p>
+      <w:pPr>
+        <w:pStyle w:val="ListParagraph"/>
+        <w:numPr>
+          <w:ilvl w:val="2"/>
+          <w:numId w:val="3"/>
+        </w:numPr>
+        <w:rPr>
+          <w:rFonts w:ascii="Times New Roman" w:hAnsi="Times New Roman" w:cs="Times New Roman"/>
+        </w:rPr>
+      </w:pPr>
+      <w:r>
+        <w:rPr>
+          <w:rFonts w:ascii="Times New Roman" w:hAnsi="Times New Roman" w:cs="Times New Roman"/>
+        </w:rPr>
+        <w:t>Goals: To find quality practitioners to refer their patients to.</w:t>
+      </w:r>
+    </w:p>
+    <w:p>
+      <w:pPr>
+        <w:pStyle w:val="ListParagraph"/>
+        <w:numPr>
+          <w:ilvl w:val="2"/>
+          <w:numId w:val="3"/>
+        </w:numPr>
+        <w:rPr>
+          <w:rFonts w:ascii="Times New Roman" w:hAnsi="Times New Roman" w:cs="Times New Roman"/>
+        </w:rPr>
+      </w:pPr>
+      <w:r>
+        <w:rPr>
+          <w:rFonts w:ascii="Times New Roman" w:hAnsi="Times New Roman" w:cs="Times New Roman"/>
+        </w:rPr>
+        <w:t>Education: Advanced degrees (MD, PhD, etc.)</w:t>
+      </w:r>
+    </w:p>
+    <w:p>
+      <w:pPr>
+        <w:pStyle w:val="ListParagraph"/>
+        <w:numPr>
+          <w:ilvl w:val="2"/>
+          <w:numId w:val="3"/>
+        </w:numPr>
+        <w:rPr>
+          <w:rFonts w:ascii="Times New Roman" w:hAnsi="Times New Roman" w:cs="Times New Roman"/>
+        </w:rPr>
+      </w:pPr>
+      <w:r>
+        <w:rPr>
+          <w:rFonts w:ascii="Times New Roman" w:hAnsi="Times New Roman" w:cs="Times New Roman"/>
+        </w:rPr>
+        <w:t xml:space="preserve">Occupation: Pediatricians, general practitioners, psychologists, neurologists, and other specialists </w:t>
+      </w:r>
+    </w:p>
+    <w:p>
+      <w:pPr>
+        <w:pStyle w:val="ListParagraph"/>
+        <w:numPr>
+          <w:ilvl w:val="2"/>
+          <w:numId w:val="3"/>
+        </w:numPr>
+        <w:rPr>
+          <w:rFonts w:ascii="Times New Roman" w:hAnsi="Times New Roman" w:cs="Times New Roman"/>
+        </w:rPr>
+      </w:pPr>
+      <w:r>
+        <w:rPr>
+          <w:rFonts w:ascii="Times New Roman" w:hAnsi="Times New Roman" w:cs="Times New Roman"/>
+        </w:rPr>
+        <w:t xml:space="preserve">Computer experience: High, likely will have significant experience with the web due to occupation. </w:t>
+      </w:r>
+    </w:p>
+    <w:p>
+      <w:pPr>
+        <w:pStyle w:val="ListParagraph"/>
+        <w:numPr>
+          <w:ilvl w:val="2"/>
+          <w:numId w:val="3"/>
+        </w:numPr>
+        <w:rPr>
+          <w:rFonts w:ascii="Times New Roman" w:hAnsi="Times New Roman" w:cs="Times New Roman"/>
+        </w:rPr>
+      </w:pPr>
+      <w:r>
+        <w:rPr>
+          <w:rFonts w:ascii="Times New Roman" w:hAnsi="Times New Roman" w:cs="Times New Roman"/>
+        </w:rPr>
+        <w:t>Type of equipment used: Laptops and desktops widely used in medical settings.</w:t>
       </w:r>
     </w:p>
     <w:p>
@@ -485,7 +768,145 @@
         <w:rPr>
           <w:rFonts w:ascii="Times New Roman" w:hAnsi="Times New Roman" w:cs="Times New Roman"/>
         </w:rPr>
-        <w:t>Students seeking degrees in the field may be looking for opportunities for observations hours or internships.</w:t>
+        <w:t xml:space="preserve">Students </w:t>
+      </w:r>
+      <w:r>
+        <w:rPr>
+          <w:rFonts w:ascii="Times New Roman" w:hAnsi="Times New Roman" w:cs="Times New Roman"/>
+        </w:rPr>
+        <w:t xml:space="preserve">who may be </w:t>
+      </w:r>
+      <w:r>
+        <w:rPr>
+          <w:rFonts w:ascii="Times New Roman" w:hAnsi="Times New Roman" w:cs="Times New Roman"/>
+        </w:rPr>
+        <w:t>seeking degrees in the field may be looking for opportunities for observations hours or internships.</w:t>
+      </w:r>
+    </w:p>
+    <w:p>
+      <w:pPr>
+        <w:pStyle w:val="ListParagraph"/>
+        <w:numPr>
+          <w:ilvl w:val="1"/>
+          <w:numId w:val="3"/>
+        </w:numPr>
+        <w:rPr>
+          <w:rFonts w:ascii="Times New Roman" w:hAnsi="Times New Roman" w:cs="Times New Roman"/>
+        </w:rPr>
+      </w:pPr>
+      <w:r>
+        <w:rPr>
+          <w:rFonts w:ascii="Times New Roman" w:hAnsi="Times New Roman" w:cs="Times New Roman"/>
+        </w:rPr>
+        <w:t>Common characteristics:</w:t>
+      </w:r>
+    </w:p>
+    <w:p>
+      <w:pPr>
+        <w:pStyle w:val="ListParagraph"/>
+        <w:numPr>
+          <w:ilvl w:val="2"/>
+          <w:numId w:val="3"/>
+        </w:numPr>
+        <w:rPr>
+          <w:rFonts w:ascii="Times New Roman" w:hAnsi="Times New Roman" w:cs="Times New Roman"/>
+        </w:rPr>
+      </w:pPr>
+      <w:r>
+        <w:rPr>
+          <w:rFonts w:ascii="Times New Roman" w:hAnsi="Times New Roman" w:cs="Times New Roman"/>
+        </w:rPr>
+        <w:t>Age range: 18-30</w:t>
+      </w:r>
+    </w:p>
+    <w:p>
+      <w:pPr>
+        <w:pStyle w:val="ListParagraph"/>
+        <w:numPr>
+          <w:ilvl w:val="2"/>
+          <w:numId w:val="3"/>
+        </w:numPr>
+        <w:rPr>
+          <w:rFonts w:ascii="Times New Roman" w:hAnsi="Times New Roman" w:cs="Times New Roman"/>
+        </w:rPr>
+      </w:pPr>
+      <w:r>
+        <w:rPr>
+          <w:rFonts w:ascii="Times New Roman" w:hAnsi="Times New Roman" w:cs="Times New Roman"/>
+        </w:rPr>
+        <w:t>Goals:</w:t>
+      </w:r>
+      <w:r>
+        <w:rPr>
+          <w:rFonts w:ascii="Times New Roman" w:hAnsi="Times New Roman" w:cs="Times New Roman"/>
+        </w:rPr>
+        <w:t xml:space="preserve"> Find information about observation hours or internships </w:t>
+      </w:r>
+    </w:p>
+    <w:p>
+      <w:pPr>
+        <w:pStyle w:val="ListParagraph"/>
+        <w:numPr>
+          <w:ilvl w:val="2"/>
+          <w:numId w:val="3"/>
+        </w:numPr>
+        <w:rPr>
+          <w:rFonts w:ascii="Times New Roman" w:hAnsi="Times New Roman" w:cs="Times New Roman"/>
+        </w:rPr>
+      </w:pPr>
+      <w:r>
+        <w:rPr>
+          <w:rFonts w:ascii="Times New Roman" w:hAnsi="Times New Roman" w:cs="Times New Roman"/>
+        </w:rPr>
+        <w:t>Education: High school or bachelor’s degree, some in process of getting bachelor’s, some in process of getting master’s degree</w:t>
+      </w:r>
+    </w:p>
+    <w:p>
+      <w:pPr>
+        <w:pStyle w:val="ListParagraph"/>
+        <w:numPr>
+          <w:ilvl w:val="2"/>
+          <w:numId w:val="3"/>
+        </w:numPr>
+        <w:rPr>
+          <w:rFonts w:ascii="Times New Roman" w:hAnsi="Times New Roman" w:cs="Times New Roman"/>
+        </w:rPr>
+      </w:pPr>
+      <w:r>
+        <w:rPr>
+          <w:rFonts w:ascii="Times New Roman" w:hAnsi="Times New Roman" w:cs="Times New Roman"/>
+        </w:rPr>
+        <w:t xml:space="preserve">Computer experience: High, likely will have significant experience with the web due to school and age factors. </w:t>
+      </w:r>
+    </w:p>
+    <w:p>
+      <w:pPr>
+        <w:pStyle w:val="ListParagraph"/>
+        <w:numPr>
+          <w:ilvl w:val="2"/>
+          <w:numId w:val="3"/>
+        </w:numPr>
+        <w:rPr>
+          <w:rFonts w:ascii="Times New Roman" w:hAnsi="Times New Roman" w:cs="Times New Roman"/>
+        </w:rPr>
+      </w:pPr>
+      <w:r>
+        <w:rPr>
+          <w:rFonts w:ascii="Times New Roman" w:hAnsi="Times New Roman" w:cs="Times New Roman"/>
+        </w:rPr>
+        <w:t xml:space="preserve">Occupation and </w:t>
+      </w:r>
+      <w:r>
+        <w:rPr>
+          <w:rFonts w:ascii="Times New Roman" w:hAnsi="Times New Roman" w:cs="Times New Roman"/>
+        </w:rPr>
+        <w:t>the type</w:t>
+      </w:r>
+      <w:r>
+        <w:rPr>
+          <w:rFonts w:ascii="Times New Roman" w:hAnsi="Times New Roman" w:cs="Times New Roman"/>
+        </w:rPr>
+        <w:t xml:space="preserve"> of equipment used are likely to vary. </w:t>
       </w:r>
     </w:p>
     <w:p>
@@ -521,7 +942,19 @@
         <w:rPr>
           <w:rFonts w:ascii="Times New Roman" w:hAnsi="Times New Roman" w:cs="Times New Roman"/>
         </w:rPr>
-        <w:t xml:space="preserve">Professionals in the field may be looking for work or collaboration </w:t>
+        <w:t xml:space="preserve">Professionals in the field </w:t>
+      </w:r>
+      <w:r>
+        <w:rPr>
+          <w:rFonts w:ascii="Times New Roman" w:hAnsi="Times New Roman" w:cs="Times New Roman"/>
+        </w:rPr>
+        <w:t xml:space="preserve">who </w:t>
+      </w:r>
+      <w:r>
+        <w:rPr>
+          <w:rFonts w:ascii="Times New Roman" w:hAnsi="Times New Roman" w:cs="Times New Roman"/>
+        </w:rPr>
+        <w:t xml:space="preserve">may be looking for work or collaboration </w:t>
       </w:r>
       <w:r>
         <w:rPr>
@@ -532,6 +965,96 @@
     </w:p>
     <w:p>
       <w:pPr>
+        <w:pStyle w:val="ListParagraph"/>
+        <w:numPr>
+          <w:ilvl w:val="1"/>
+          <w:numId w:val="3"/>
+        </w:numPr>
+        <w:rPr>
+          <w:rFonts w:ascii="Times New Roman" w:hAnsi="Times New Roman" w:cs="Times New Roman"/>
+        </w:rPr>
+      </w:pPr>
+      <w:r>
+        <w:rPr>
+          <w:rFonts w:ascii="Times New Roman" w:hAnsi="Times New Roman" w:cs="Times New Roman"/>
+        </w:rPr>
+        <w:t>Common characteristics:</w:t>
+      </w:r>
+    </w:p>
+    <w:p>
+      <w:pPr>
+        <w:pStyle w:val="ListParagraph"/>
+        <w:numPr>
+          <w:ilvl w:val="2"/>
+          <w:numId w:val="3"/>
+        </w:numPr>
+        <w:rPr>
+          <w:rFonts w:ascii="Times New Roman" w:hAnsi="Times New Roman" w:cs="Times New Roman"/>
+        </w:rPr>
+      </w:pPr>
+      <w:r>
+        <w:rPr>
+          <w:rFonts w:ascii="Times New Roman" w:hAnsi="Times New Roman" w:cs="Times New Roman"/>
+        </w:rPr>
+        <w:t>Age range: 24+</w:t>
+      </w:r>
+    </w:p>
+    <w:p>
+      <w:pPr>
+        <w:pStyle w:val="ListParagraph"/>
+        <w:numPr>
+          <w:ilvl w:val="2"/>
+          <w:numId w:val="3"/>
+        </w:numPr>
+        <w:rPr>
+          <w:rFonts w:ascii="Times New Roman" w:hAnsi="Times New Roman" w:cs="Times New Roman"/>
+        </w:rPr>
+      </w:pPr>
+      <w:r>
+        <w:rPr>
+          <w:rFonts w:ascii="Times New Roman" w:hAnsi="Times New Roman" w:cs="Times New Roman"/>
+        </w:rPr>
+        <w:t xml:space="preserve">Goals: Finding work in their field, looking for career information </w:t>
+      </w:r>
+    </w:p>
+    <w:p>
+      <w:pPr>
+        <w:pStyle w:val="ListParagraph"/>
+        <w:numPr>
+          <w:ilvl w:val="2"/>
+          <w:numId w:val="3"/>
+        </w:numPr>
+        <w:rPr>
+          <w:rFonts w:ascii="Times New Roman" w:hAnsi="Times New Roman" w:cs="Times New Roman"/>
+        </w:rPr>
+      </w:pPr>
+      <w:r>
+        <w:rPr>
+          <w:rFonts w:ascii="Times New Roman" w:hAnsi="Times New Roman" w:cs="Times New Roman"/>
+        </w:rPr>
+        <w:t xml:space="preserve">Education: Advanced degrees </w:t>
+      </w:r>
+    </w:p>
+    <w:p>
+      <w:pPr>
+        <w:pStyle w:val="ListParagraph"/>
+        <w:numPr>
+          <w:ilvl w:val="2"/>
+          <w:numId w:val="3"/>
+        </w:numPr>
+        <w:rPr>
+          <w:rFonts w:ascii="Times New Roman" w:hAnsi="Times New Roman" w:cs="Times New Roman"/>
+        </w:rPr>
+      </w:pPr>
+      <w:r>
+        <w:rPr>
+          <w:rFonts w:ascii="Times New Roman" w:hAnsi="Times New Roman" w:cs="Times New Roman"/>
+        </w:rPr>
+        <w:t xml:space="preserve">Occupation: Speech Language Pathology </w:t>
+      </w:r>
+    </w:p>
+    <w:p>
+      <w:pPr>
         <w:pStyle w:val="Heading3"/>
       </w:pPr>
       <w:r>
@@ -544,7 +1067,6 @@
         <w:pStyle w:val="Heading3"/>
       </w:pPr>
       <w:r>
-        <w:lastRenderedPageBreak/>
         <w:t>Site Mission Statement</w:t>
       </w:r>
     </w:p>
@@ -719,7 +1241,7 @@
   <w:abstractNum w:abstractNumId="0" w15:restartNumberingAfterBreak="0">
     <w:nsid w:val="22030B59"/>
     <w:multiLevelType w:val="hybridMultilevel"/>
-    <w:tmpl w:val="9D7E69F2"/>
+    <w:tmpl w:val="2D988DEE"/>
     <w:lvl w:ilvl="0" w:tplc="0409000F">
       <w:start w:val="1"/>
       <w:numFmt w:val="decimal"/>
@@ -741,23 +1263,29 @@
         <w:rFonts w:ascii="Symbol" w:hAnsi="Symbol" w:hint="default"/>
       </w:rPr>
     </w:lvl>
-    <w:lvl w:ilvl="2" w:tplc="0409001B" w:tentative="1">
+    <w:lvl w:ilvl="2" w:tplc="04090001">
       <w:start w:val="1"/>
-      <w:numFmt w:val="lowerRoman"/>
-      <w:lvlText w:val="%3."/>
-      <w:lvlJc w:val="right"/>
-      <w:pPr>
-        <w:ind w:left="2160" w:hanging="180"/>
-      </w:pPr>
+      <w:numFmt w:val="bullet"/>
+      <w:lvlText w:val=""/>
+      <w:lvlJc w:val="left"/>
+      <w:pPr>
+        <w:ind w:left="2340" w:hanging="360"/>
+      </w:pPr>
+      <w:rPr>
+        <w:rFonts w:ascii="Symbol" w:hAnsi="Symbol" w:hint="default"/>
+      </w:rPr>
     </w:lvl>
-    <w:lvl w:ilvl="3" w:tplc="0409000F" w:tentative="1">
+    <w:lvl w:ilvl="3" w:tplc="04090001">
       <w:start w:val="1"/>
-      <w:numFmt w:val="decimal"/>
-      <w:lvlText w:val="%4."/>
+      <w:numFmt w:val="bullet"/>
+      <w:lvlText w:val=""/>
       <w:lvlJc w:val="left"/>
       <w:pPr>
         <w:ind w:left="2880" w:hanging="360"/>
       </w:pPr>
+      <w:rPr>
+        <w:rFonts w:ascii="Symbol" w:hAnsi="Symbol" w:hint="default"/>
+      </w:rPr>
     </w:lvl>
     <w:lvl w:ilvl="4" w:tplc="04090019" w:tentative="1">
       <w:start w:val="1"/>

</xml_diff>

<commit_message>
Added the rest of personas
</commit_message>
<xml_diff>
--- a/Docs/Phase 1.docx
+++ b/Docs/Phase 1.docx
@@ -1497,18 +1497,285 @@
     </w:p>
     <w:p>
       <w:pPr>
+        <w:pStyle w:val="ListParagraph"/>
+        <w:numPr>
+          <w:ilvl w:val="0"/>
+          <w:numId w:val="6"/>
+        </w:numPr>
+      </w:pPr>
+      <w:r>
+        <w:t>Name: Angie Fellows</w:t>
+      </w:r>
+    </w:p>
+    <w:p>
+      <w:pPr>
+        <w:pStyle w:val="ListParagraph"/>
+        <w:numPr>
+          <w:ilvl w:val="0"/>
+          <w:numId w:val="6"/>
+        </w:numPr>
+      </w:pPr>
+      <w:r>
+        <w:t>Age: 39</w:t>
+      </w:r>
+    </w:p>
+    <w:p>
+      <w:pPr>
+        <w:pStyle w:val="ListParagraph"/>
+        <w:numPr>
+          <w:ilvl w:val="0"/>
+          <w:numId w:val="6"/>
+        </w:numPr>
+      </w:pPr>
+      <w:r>
+        <w:t xml:space="preserve">Occupation: Neurologist </w:t>
+      </w:r>
+    </w:p>
+    <w:p>
+      <w:pPr>
+        <w:pStyle w:val="ListParagraph"/>
+        <w:numPr>
+          <w:ilvl w:val="0"/>
+          <w:numId w:val="6"/>
+        </w:numPr>
+      </w:pPr>
+      <w:r>
+        <w:t xml:space="preserve">Background: Angie works as a neurologist and is looking to refer a patient with </w:t>
+      </w:r>
+      <w:hyperlink r:id="rId6" w:history="1">
+        <w:r>
+          <w:rPr>
+            <w:rStyle w:val="Hyperlink"/>
+          </w:rPr>
+          <w:t>dysarthria</w:t>
+        </w:r>
+      </w:hyperlink>
+      <w:r>
+        <w:t xml:space="preserve"> to an SLP for therapy. </w:t>
+      </w:r>
+    </w:p>
+    <w:p>
+      <w:pPr>
+        <w:pStyle w:val="ListParagraph"/>
+        <w:numPr>
+          <w:ilvl w:val="0"/>
+          <w:numId w:val="6"/>
+        </w:numPr>
+      </w:pPr>
+      <w:r>
+        <w:t xml:space="preserve">Goals: Find information about the types of therapies offered at the practice </w:t>
+      </w:r>
+    </w:p>
+    <w:p>
+      <w:pPr>
+        <w:pStyle w:val="ListParagraph"/>
+        <w:numPr>
+          <w:ilvl w:val="0"/>
+          <w:numId w:val="6"/>
+        </w:numPr>
+      </w:pPr>
+      <w:r>
+        <w:t>Challenges: Finding a therapist that fits the specific needs of her patients</w:t>
+      </w:r>
+    </w:p>
+    <w:p>
+      <w:pPr>
+        <w:pStyle w:val="ListParagraph"/>
+        <w:numPr>
+          <w:ilvl w:val="0"/>
+          <w:numId w:val="6"/>
+        </w:numPr>
+      </w:pPr>
+      <w:r>
+        <w:t>Quote: “My patients deserve a good referral to a qualified professional.”</w:t>
+      </w:r>
+    </w:p>
+    <w:p/>
+    <w:p/>
+    <w:p/>
+    <w:p>
+      <w:pPr>
         <w:pStyle w:val="Heading4"/>
       </w:pPr>
       <w:r>
+        <w:lastRenderedPageBreak/>
         <w:t>Group 4</w:t>
       </w:r>
     </w:p>
     <w:p>
       <w:pPr>
+        <w:pStyle w:val="ListParagraph"/>
+        <w:numPr>
+          <w:ilvl w:val="0"/>
+          <w:numId w:val="7"/>
+        </w:numPr>
+      </w:pPr>
+      <w:r>
+        <w:t>Name: Sally Richardson</w:t>
+      </w:r>
+    </w:p>
+    <w:p>
+      <w:pPr>
+        <w:pStyle w:val="ListParagraph"/>
+        <w:numPr>
+          <w:ilvl w:val="0"/>
+          <w:numId w:val="7"/>
+        </w:numPr>
+      </w:pPr>
+      <w:r>
+        <w:t>Age: 20</w:t>
+      </w:r>
+    </w:p>
+    <w:p>
+      <w:pPr>
+        <w:pStyle w:val="ListParagraph"/>
+        <w:numPr>
+          <w:ilvl w:val="0"/>
+          <w:numId w:val="7"/>
+        </w:numPr>
+      </w:pPr>
+      <w:r>
+        <w:t>Occupation: Retail</w:t>
+      </w:r>
+    </w:p>
+    <w:p>
+      <w:pPr>
+        <w:pStyle w:val="ListParagraph"/>
+        <w:numPr>
+          <w:ilvl w:val="0"/>
+          <w:numId w:val="7"/>
+        </w:numPr>
+      </w:pPr>
+      <w:r>
+        <w:t>Background: Sally is a student seeking her degree in speech disorders and is looking for a practicing SLP to observe for her required clinical hours for her degree.</w:t>
+      </w:r>
+    </w:p>
+    <w:p>
+      <w:pPr>
+        <w:pStyle w:val="ListParagraph"/>
+        <w:numPr>
+          <w:ilvl w:val="0"/>
+          <w:numId w:val="7"/>
+        </w:numPr>
+      </w:pPr>
+      <w:r>
+        <w:t>Goals: Find information about observation opportunities</w:t>
+      </w:r>
+    </w:p>
+    <w:p>
+      <w:pPr>
+        <w:pStyle w:val="ListParagraph"/>
+        <w:numPr>
+          <w:ilvl w:val="0"/>
+          <w:numId w:val="7"/>
+        </w:numPr>
+      </w:pPr>
+      <w:r>
+        <w:t xml:space="preserve">Challenges: Balancing her busy school schedule with work and observation hours </w:t>
+      </w:r>
+    </w:p>
+    <w:p>
+      <w:pPr>
+        <w:pStyle w:val="ListParagraph"/>
+        <w:numPr>
+          <w:ilvl w:val="0"/>
+          <w:numId w:val="7"/>
+        </w:numPr>
+      </w:pPr>
+      <w:r>
+        <w:t>Quote: “I want to learn from the best.”</w:t>
+      </w:r>
+    </w:p>
+    <w:p>
+      <w:pPr>
         <w:pStyle w:val="Heading4"/>
       </w:pPr>
       <w:r>
         <w:t>Group 5</w:t>
+      </w:r>
+    </w:p>
+    <w:p>
+      <w:pPr>
+        <w:pStyle w:val="ListParagraph"/>
+        <w:numPr>
+          <w:ilvl w:val="0"/>
+          <w:numId w:val="8"/>
+        </w:numPr>
+      </w:pPr>
+      <w:r>
+        <w:t>Name: James Elk</w:t>
+      </w:r>
+    </w:p>
+    <w:p>
+      <w:pPr>
+        <w:pStyle w:val="ListParagraph"/>
+        <w:numPr>
+          <w:ilvl w:val="0"/>
+          <w:numId w:val="8"/>
+        </w:numPr>
+      </w:pPr>
+      <w:r>
+        <w:t>Age: 35</w:t>
+      </w:r>
+    </w:p>
+    <w:p>
+      <w:pPr>
+        <w:pStyle w:val="ListParagraph"/>
+        <w:numPr>
+          <w:ilvl w:val="0"/>
+          <w:numId w:val="8"/>
+        </w:numPr>
+      </w:pPr>
+      <w:r>
+        <w:t>Occupation: Speech Language Pathologist Assistance</w:t>
+      </w:r>
+    </w:p>
+    <w:p>
+      <w:pPr>
+        <w:pStyle w:val="ListParagraph"/>
+        <w:numPr>
+          <w:ilvl w:val="0"/>
+          <w:numId w:val="8"/>
+        </w:numPr>
+      </w:pPr>
+      <w:r>
+        <w:t xml:space="preserve">Background: James is moving to a new city and is looking for employment at a new practice </w:t>
+      </w:r>
+    </w:p>
+    <w:p>
+      <w:pPr>
+        <w:pStyle w:val="ListParagraph"/>
+        <w:numPr>
+          <w:ilvl w:val="0"/>
+          <w:numId w:val="8"/>
+        </w:numPr>
+      </w:pPr>
+      <w:r>
+        <w:t xml:space="preserve">Goals: Find career information and other information that will help him consider his options for employment </w:t>
+      </w:r>
+    </w:p>
+    <w:p>
+      <w:pPr>
+        <w:pStyle w:val="ListParagraph"/>
+        <w:numPr>
+          <w:ilvl w:val="0"/>
+          <w:numId w:val="8"/>
+        </w:numPr>
+      </w:pPr>
+      <w:r>
+        <w:t xml:space="preserve">Challenges: Finding a place of work that he can commute to while in the midst of a busy move </w:t>
+      </w:r>
+    </w:p>
+    <w:p>
+      <w:pPr>
+        <w:pStyle w:val="ListParagraph"/>
+        <w:numPr>
+          <w:ilvl w:val="0"/>
+          <w:numId w:val="8"/>
+        </w:numPr>
+      </w:pPr>
+      <w:r>
+        <w:t>Quote: “I want to work somewhere that works for me.”</w:t>
       </w:r>
     </w:p>
     <w:p>
@@ -1645,6 +1912,232 @@
     </w:lvl>
   </w:abstractNum>
   <w:abstractNum w:abstractNumId="1" w15:restartNumberingAfterBreak="0">
+    <w:nsid w:val="14181790"/>
+    <w:multiLevelType w:val="hybridMultilevel"/>
+    <w:tmpl w:val="658E5864"/>
+    <w:lvl w:ilvl="0" w:tplc="04090001">
+      <w:start w:val="1"/>
+      <w:numFmt w:val="bullet"/>
+      <w:lvlText w:val=""/>
+      <w:lvlJc w:val="left"/>
+      <w:pPr>
+        <w:ind w:left="720" w:hanging="360"/>
+      </w:pPr>
+      <w:rPr>
+        <w:rFonts w:ascii="Symbol" w:hAnsi="Symbol" w:hint="default"/>
+      </w:rPr>
+    </w:lvl>
+    <w:lvl w:ilvl="1" w:tplc="04090003" w:tentative="1">
+      <w:start w:val="1"/>
+      <w:numFmt w:val="bullet"/>
+      <w:lvlText w:val="o"/>
+      <w:lvlJc w:val="left"/>
+      <w:pPr>
+        <w:ind w:left="1440" w:hanging="360"/>
+      </w:pPr>
+      <w:rPr>
+        <w:rFonts w:ascii="Courier New" w:hAnsi="Courier New" w:cs="Courier New" w:hint="default"/>
+      </w:rPr>
+    </w:lvl>
+    <w:lvl w:ilvl="2" w:tplc="04090005" w:tentative="1">
+      <w:start w:val="1"/>
+      <w:numFmt w:val="bullet"/>
+      <w:lvlText w:val=""/>
+      <w:lvlJc w:val="left"/>
+      <w:pPr>
+        <w:ind w:left="2160" w:hanging="360"/>
+      </w:pPr>
+      <w:rPr>
+        <w:rFonts w:ascii="Wingdings" w:hAnsi="Wingdings" w:hint="default"/>
+      </w:rPr>
+    </w:lvl>
+    <w:lvl w:ilvl="3" w:tplc="04090001" w:tentative="1">
+      <w:start w:val="1"/>
+      <w:numFmt w:val="bullet"/>
+      <w:lvlText w:val=""/>
+      <w:lvlJc w:val="left"/>
+      <w:pPr>
+        <w:ind w:left="2880" w:hanging="360"/>
+      </w:pPr>
+      <w:rPr>
+        <w:rFonts w:ascii="Symbol" w:hAnsi="Symbol" w:hint="default"/>
+      </w:rPr>
+    </w:lvl>
+    <w:lvl w:ilvl="4" w:tplc="04090003" w:tentative="1">
+      <w:start w:val="1"/>
+      <w:numFmt w:val="bullet"/>
+      <w:lvlText w:val="o"/>
+      <w:lvlJc w:val="left"/>
+      <w:pPr>
+        <w:ind w:left="3600" w:hanging="360"/>
+      </w:pPr>
+      <w:rPr>
+        <w:rFonts w:ascii="Courier New" w:hAnsi="Courier New" w:cs="Courier New" w:hint="default"/>
+      </w:rPr>
+    </w:lvl>
+    <w:lvl w:ilvl="5" w:tplc="04090005" w:tentative="1">
+      <w:start w:val="1"/>
+      <w:numFmt w:val="bullet"/>
+      <w:lvlText w:val=""/>
+      <w:lvlJc w:val="left"/>
+      <w:pPr>
+        <w:ind w:left="4320" w:hanging="360"/>
+      </w:pPr>
+      <w:rPr>
+        <w:rFonts w:ascii="Wingdings" w:hAnsi="Wingdings" w:hint="default"/>
+      </w:rPr>
+    </w:lvl>
+    <w:lvl w:ilvl="6" w:tplc="04090001" w:tentative="1">
+      <w:start w:val="1"/>
+      <w:numFmt w:val="bullet"/>
+      <w:lvlText w:val=""/>
+      <w:lvlJc w:val="left"/>
+      <w:pPr>
+        <w:ind w:left="5040" w:hanging="360"/>
+      </w:pPr>
+      <w:rPr>
+        <w:rFonts w:ascii="Symbol" w:hAnsi="Symbol" w:hint="default"/>
+      </w:rPr>
+    </w:lvl>
+    <w:lvl w:ilvl="7" w:tplc="04090003" w:tentative="1">
+      <w:start w:val="1"/>
+      <w:numFmt w:val="bullet"/>
+      <w:lvlText w:val="o"/>
+      <w:lvlJc w:val="left"/>
+      <w:pPr>
+        <w:ind w:left="5760" w:hanging="360"/>
+      </w:pPr>
+      <w:rPr>
+        <w:rFonts w:ascii="Courier New" w:hAnsi="Courier New" w:cs="Courier New" w:hint="default"/>
+      </w:rPr>
+    </w:lvl>
+    <w:lvl w:ilvl="8" w:tplc="04090005" w:tentative="1">
+      <w:start w:val="1"/>
+      <w:numFmt w:val="bullet"/>
+      <w:lvlText w:val=""/>
+      <w:lvlJc w:val="left"/>
+      <w:pPr>
+        <w:ind w:left="6480" w:hanging="360"/>
+      </w:pPr>
+      <w:rPr>
+        <w:rFonts w:ascii="Wingdings" w:hAnsi="Wingdings" w:hint="default"/>
+      </w:rPr>
+    </w:lvl>
+  </w:abstractNum>
+  <w:abstractNum w:abstractNumId="2" w15:restartNumberingAfterBreak="0">
+    <w:nsid w:val="144F546A"/>
+    <w:multiLevelType w:val="hybridMultilevel"/>
+    <w:tmpl w:val="6E4CCA48"/>
+    <w:lvl w:ilvl="0" w:tplc="04090001">
+      <w:start w:val="1"/>
+      <w:numFmt w:val="bullet"/>
+      <w:lvlText w:val=""/>
+      <w:lvlJc w:val="left"/>
+      <w:pPr>
+        <w:ind w:left="720" w:hanging="360"/>
+      </w:pPr>
+      <w:rPr>
+        <w:rFonts w:ascii="Symbol" w:hAnsi="Symbol" w:hint="default"/>
+      </w:rPr>
+    </w:lvl>
+    <w:lvl w:ilvl="1" w:tplc="04090003" w:tentative="1">
+      <w:start w:val="1"/>
+      <w:numFmt w:val="bullet"/>
+      <w:lvlText w:val="o"/>
+      <w:lvlJc w:val="left"/>
+      <w:pPr>
+        <w:ind w:left="1440" w:hanging="360"/>
+      </w:pPr>
+      <w:rPr>
+        <w:rFonts w:ascii="Courier New" w:hAnsi="Courier New" w:cs="Courier New" w:hint="default"/>
+      </w:rPr>
+    </w:lvl>
+    <w:lvl w:ilvl="2" w:tplc="04090005" w:tentative="1">
+      <w:start w:val="1"/>
+      <w:numFmt w:val="bullet"/>
+      <w:lvlText w:val=""/>
+      <w:lvlJc w:val="left"/>
+      <w:pPr>
+        <w:ind w:left="2160" w:hanging="360"/>
+      </w:pPr>
+      <w:rPr>
+        <w:rFonts w:ascii="Wingdings" w:hAnsi="Wingdings" w:hint="default"/>
+      </w:rPr>
+    </w:lvl>
+    <w:lvl w:ilvl="3" w:tplc="04090001" w:tentative="1">
+      <w:start w:val="1"/>
+      <w:numFmt w:val="bullet"/>
+      <w:lvlText w:val=""/>
+      <w:lvlJc w:val="left"/>
+      <w:pPr>
+        <w:ind w:left="2880" w:hanging="360"/>
+      </w:pPr>
+      <w:rPr>
+        <w:rFonts w:ascii="Symbol" w:hAnsi="Symbol" w:hint="default"/>
+      </w:rPr>
+    </w:lvl>
+    <w:lvl w:ilvl="4" w:tplc="04090003" w:tentative="1">
+      <w:start w:val="1"/>
+      <w:numFmt w:val="bullet"/>
+      <w:lvlText w:val="o"/>
+      <w:lvlJc w:val="left"/>
+      <w:pPr>
+        <w:ind w:left="3600" w:hanging="360"/>
+      </w:pPr>
+      <w:rPr>
+        <w:rFonts w:ascii="Courier New" w:hAnsi="Courier New" w:cs="Courier New" w:hint="default"/>
+      </w:rPr>
+    </w:lvl>
+    <w:lvl w:ilvl="5" w:tplc="04090005" w:tentative="1">
+      <w:start w:val="1"/>
+      <w:numFmt w:val="bullet"/>
+      <w:lvlText w:val=""/>
+      <w:lvlJc w:val="left"/>
+      <w:pPr>
+        <w:ind w:left="4320" w:hanging="360"/>
+      </w:pPr>
+      <w:rPr>
+        <w:rFonts w:ascii="Wingdings" w:hAnsi="Wingdings" w:hint="default"/>
+      </w:rPr>
+    </w:lvl>
+    <w:lvl w:ilvl="6" w:tplc="04090001" w:tentative="1">
+      <w:start w:val="1"/>
+      <w:numFmt w:val="bullet"/>
+      <w:lvlText w:val=""/>
+      <w:lvlJc w:val="left"/>
+      <w:pPr>
+        <w:ind w:left="5040" w:hanging="360"/>
+      </w:pPr>
+      <w:rPr>
+        <w:rFonts w:ascii="Symbol" w:hAnsi="Symbol" w:hint="default"/>
+      </w:rPr>
+    </w:lvl>
+    <w:lvl w:ilvl="7" w:tplc="04090003" w:tentative="1">
+      <w:start w:val="1"/>
+      <w:numFmt w:val="bullet"/>
+      <w:lvlText w:val="o"/>
+      <w:lvlJc w:val="left"/>
+      <w:pPr>
+        <w:ind w:left="5760" w:hanging="360"/>
+      </w:pPr>
+      <w:rPr>
+        <w:rFonts w:ascii="Courier New" w:hAnsi="Courier New" w:cs="Courier New" w:hint="default"/>
+      </w:rPr>
+    </w:lvl>
+    <w:lvl w:ilvl="8" w:tplc="04090005" w:tentative="1">
+      <w:start w:val="1"/>
+      <w:numFmt w:val="bullet"/>
+      <w:lvlText w:val=""/>
+      <w:lvlJc w:val="left"/>
+      <w:pPr>
+        <w:ind w:left="6480" w:hanging="360"/>
+      </w:pPr>
+      <w:rPr>
+        <w:rFonts w:ascii="Wingdings" w:hAnsi="Wingdings" w:hint="default"/>
+      </w:rPr>
+    </w:lvl>
+  </w:abstractNum>
+  <w:abstractNum w:abstractNumId="3" w15:restartNumberingAfterBreak="0">
     <w:nsid w:val="22030B59"/>
     <w:multiLevelType w:val="hybridMultilevel"/>
     <w:tmpl w:val="2D988DEE"/>
@@ -1739,7 +2232,120 @@
       </w:pPr>
     </w:lvl>
   </w:abstractNum>
-  <w:abstractNum w:abstractNumId="2" w15:restartNumberingAfterBreak="0">
+  <w:abstractNum w:abstractNumId="4" w15:restartNumberingAfterBreak="0">
+    <w:nsid w:val="2D4E5046"/>
+    <w:multiLevelType w:val="hybridMultilevel"/>
+    <w:tmpl w:val="AB28ABF6"/>
+    <w:lvl w:ilvl="0" w:tplc="04090001">
+      <w:start w:val="1"/>
+      <w:numFmt w:val="bullet"/>
+      <w:lvlText w:val=""/>
+      <w:lvlJc w:val="left"/>
+      <w:pPr>
+        <w:ind w:left="720" w:hanging="360"/>
+      </w:pPr>
+      <w:rPr>
+        <w:rFonts w:ascii="Symbol" w:hAnsi="Symbol" w:hint="default"/>
+      </w:rPr>
+    </w:lvl>
+    <w:lvl w:ilvl="1" w:tplc="04090003" w:tentative="1">
+      <w:start w:val="1"/>
+      <w:numFmt w:val="bullet"/>
+      <w:lvlText w:val="o"/>
+      <w:lvlJc w:val="left"/>
+      <w:pPr>
+        <w:ind w:left="1440" w:hanging="360"/>
+      </w:pPr>
+      <w:rPr>
+        <w:rFonts w:ascii="Courier New" w:hAnsi="Courier New" w:cs="Courier New" w:hint="default"/>
+      </w:rPr>
+    </w:lvl>
+    <w:lvl w:ilvl="2" w:tplc="04090005" w:tentative="1">
+      <w:start w:val="1"/>
+      <w:numFmt w:val="bullet"/>
+      <w:lvlText w:val=""/>
+      <w:lvlJc w:val="left"/>
+      <w:pPr>
+        <w:ind w:left="2160" w:hanging="360"/>
+      </w:pPr>
+      <w:rPr>
+        <w:rFonts w:ascii="Wingdings" w:hAnsi="Wingdings" w:hint="default"/>
+      </w:rPr>
+    </w:lvl>
+    <w:lvl w:ilvl="3" w:tplc="04090001" w:tentative="1">
+      <w:start w:val="1"/>
+      <w:numFmt w:val="bullet"/>
+      <w:lvlText w:val=""/>
+      <w:lvlJc w:val="left"/>
+      <w:pPr>
+        <w:ind w:left="2880" w:hanging="360"/>
+      </w:pPr>
+      <w:rPr>
+        <w:rFonts w:ascii="Symbol" w:hAnsi="Symbol" w:hint="default"/>
+      </w:rPr>
+    </w:lvl>
+    <w:lvl w:ilvl="4" w:tplc="04090003" w:tentative="1">
+      <w:start w:val="1"/>
+      <w:numFmt w:val="bullet"/>
+      <w:lvlText w:val="o"/>
+      <w:lvlJc w:val="left"/>
+      <w:pPr>
+        <w:ind w:left="3600" w:hanging="360"/>
+      </w:pPr>
+      <w:rPr>
+        <w:rFonts w:ascii="Courier New" w:hAnsi="Courier New" w:cs="Courier New" w:hint="default"/>
+      </w:rPr>
+    </w:lvl>
+    <w:lvl w:ilvl="5" w:tplc="04090005" w:tentative="1">
+      <w:start w:val="1"/>
+      <w:numFmt w:val="bullet"/>
+      <w:lvlText w:val=""/>
+      <w:lvlJc w:val="left"/>
+      <w:pPr>
+        <w:ind w:left="4320" w:hanging="360"/>
+      </w:pPr>
+      <w:rPr>
+        <w:rFonts w:ascii="Wingdings" w:hAnsi="Wingdings" w:hint="default"/>
+      </w:rPr>
+    </w:lvl>
+    <w:lvl w:ilvl="6" w:tplc="04090001" w:tentative="1">
+      <w:start w:val="1"/>
+      <w:numFmt w:val="bullet"/>
+      <w:lvlText w:val=""/>
+      <w:lvlJc w:val="left"/>
+      <w:pPr>
+        <w:ind w:left="5040" w:hanging="360"/>
+      </w:pPr>
+      <w:rPr>
+        <w:rFonts w:ascii="Symbol" w:hAnsi="Symbol" w:hint="default"/>
+      </w:rPr>
+    </w:lvl>
+    <w:lvl w:ilvl="7" w:tplc="04090003" w:tentative="1">
+      <w:start w:val="1"/>
+      <w:numFmt w:val="bullet"/>
+      <w:lvlText w:val="o"/>
+      <w:lvlJc w:val="left"/>
+      <w:pPr>
+        <w:ind w:left="5760" w:hanging="360"/>
+      </w:pPr>
+      <w:rPr>
+        <w:rFonts w:ascii="Courier New" w:hAnsi="Courier New" w:cs="Courier New" w:hint="default"/>
+      </w:rPr>
+    </w:lvl>
+    <w:lvl w:ilvl="8" w:tplc="04090005" w:tentative="1">
+      <w:start w:val="1"/>
+      <w:numFmt w:val="bullet"/>
+      <w:lvlText w:val=""/>
+      <w:lvlJc w:val="left"/>
+      <w:pPr>
+        <w:ind w:left="6480" w:hanging="360"/>
+      </w:pPr>
+      <w:rPr>
+        <w:rFonts w:ascii="Wingdings" w:hAnsi="Wingdings" w:hint="default"/>
+      </w:rPr>
+    </w:lvl>
+  </w:abstractNum>
+  <w:abstractNum w:abstractNumId="5" w15:restartNumberingAfterBreak="0">
     <w:nsid w:val="4572754E"/>
     <w:multiLevelType w:val="hybridMultilevel"/>
     <w:tmpl w:val="0CEE521C"/>
@@ -1852,7 +2458,7 @@
       </w:rPr>
     </w:lvl>
   </w:abstractNum>
-  <w:abstractNum w:abstractNumId="3" w15:restartNumberingAfterBreak="0">
+  <w:abstractNum w:abstractNumId="6" w15:restartNumberingAfterBreak="0">
     <w:nsid w:val="51BE284F"/>
     <w:multiLevelType w:val="hybridMultilevel"/>
     <w:tmpl w:val="415483B4"/>
@@ -1938,7 +2544,7 @@
       </w:pPr>
     </w:lvl>
   </w:abstractNum>
-  <w:abstractNum w:abstractNumId="4" w15:restartNumberingAfterBreak="0">
+  <w:abstractNum w:abstractNumId="7" w15:restartNumberingAfterBreak="0">
     <w:nsid w:val="7E684155"/>
     <w:multiLevelType w:val="hybridMultilevel"/>
     <w:tmpl w:val="1EBC946C"/>
@@ -2025,19 +2631,28 @@
     </w:lvl>
   </w:abstractNum>
   <w:num w:numId="1" w16cid:durableId="1212961133">
-    <w:abstractNumId w:val="4"/>
+    <w:abstractNumId w:val="7"/>
   </w:num>
   <w:num w:numId="2" w16cid:durableId="1772311539">
+    <w:abstractNumId w:val="6"/>
+  </w:num>
+  <w:num w:numId="3" w16cid:durableId="1081486342">
     <w:abstractNumId w:val="3"/>
   </w:num>
-  <w:num w:numId="3" w16cid:durableId="1081486342">
-    <w:abstractNumId w:val="1"/>
-  </w:num>
   <w:num w:numId="4" w16cid:durableId="2045903306">
-    <w:abstractNumId w:val="2"/>
+    <w:abstractNumId w:val="5"/>
   </w:num>
   <w:num w:numId="5" w16cid:durableId="511341926">
     <w:abstractNumId w:val="0"/>
+  </w:num>
+  <w:num w:numId="6" w16cid:durableId="1075929398">
+    <w:abstractNumId w:val="2"/>
+  </w:num>
+  <w:num w:numId="7" w16cid:durableId="1863592248">
+    <w:abstractNumId w:val="1"/>
+  </w:num>
+  <w:num w:numId="8" w16cid:durableId="2133136362">
+    <w:abstractNumId w:val="4"/>
   </w:num>
 </w:numbering>
 </file>

</xml_diff>